<commit_message>
add video y seccion logo
</commit_message>
<xml_diff>
--- a/2_DAW/DAW - Beatriz/Unidad6/Tarea Drupal.docx
+++ b/2_DAW/DAW - Beatriz/Unidad6/Tarea Drupal.docx
@@ -30,7 +30,7 @@
                     <pic:cNvPicPr/>
                   </pic:nvPicPr>
                   <pic:blipFill>
-                    <a:blip r:embed="rId5" cstate="print">
+                    <a:blip r:embed="rId6" cstate="print">
                       <a:extLst>
                         <a:ext uri="{28A0092B-C50C-407E-A947-70E740481C1C}">
                           <a14:useLocalDpi xmlns:a14="http://schemas.microsoft.com/office/drawing/2010/main" val="0"/>
@@ -74,8 +74,16 @@
         <w:rPr>
           <w:rFonts w:ascii="Segoe UI Light" w:hAnsi="Segoe UI Light" w:cs="Segoe UI Light"/>
         </w:rPr>
-        <w:t>Drupal es un CMS libre (Open Source</w:t>
-      </w:r>
+        <w:t xml:space="preserve">Drupal es un CMS libre (Open </w:t>
+      </w:r>
+      <w:proofErr w:type="spellStart"/>
+      <w:r>
+        <w:rPr>
+          <w:rFonts w:ascii="Segoe UI Light" w:hAnsi="Segoe UI Light" w:cs="Segoe UI Light"/>
+        </w:rPr>
+        <w:t>Source</w:t>
+      </w:r>
+      <w:proofErr w:type="spellEnd"/>
       <w:r>
         <w:rPr>
           <w:rFonts w:ascii="Segoe UI Light" w:hAnsi="Segoe UI Light" w:cs="Segoe UI Light"/>
@@ -177,7 +185,21 @@
         <w:rPr>
           <w:rFonts w:ascii="Segoe UI Light" w:hAnsi="Segoe UI Light" w:cs="Segoe UI Light"/>
         </w:rPr>
-        <w:t>Principalmente está escrito en PHP combinado con MySQL, pero con el paso del tiempo a través de sus actualizaciones podemos encontrar compatibilidad con PostgreSQL, SQLite, MariaDB, y diseño adaptativo a dispositivos móviles con HTML5 y CSS3.</w:t>
+        <w:t xml:space="preserve">Principalmente está escrito en PHP combinado con MySQL, pero con el paso del tiempo a través de sus actualizaciones podemos encontrar compatibilidad con PostgreSQL, SQLite, </w:t>
+      </w:r>
+      <w:proofErr w:type="spellStart"/>
+      <w:r>
+        <w:rPr>
+          <w:rFonts w:ascii="Segoe UI Light" w:hAnsi="Segoe UI Light" w:cs="Segoe UI Light"/>
+        </w:rPr>
+        <w:t>MariaDB</w:t>
+      </w:r>
+      <w:proofErr w:type="spellEnd"/>
+      <w:r>
+        <w:rPr>
+          <w:rFonts w:ascii="Segoe UI Light" w:hAnsi="Segoe UI Light" w:cs="Segoe UI Light"/>
+        </w:rPr>
+        <w:t>, y diseño adaptativo a dispositivos móviles con HTML5 y CSS3.</w:t>
       </w:r>
     </w:p>
     <w:p>
@@ -192,7 +214,7 @@
         </w:rPr>
         <w:t xml:space="preserve">Aunque posee distintas </w:t>
       </w:r>
-      <w:hyperlink r:id="rId6" w:history="1">
+      <w:hyperlink r:id="rId7" w:history="1">
         <w:r>
           <w:rPr>
             <w:rStyle w:val="Hipervnculo"/>
@@ -598,37 +620,1116 @@
         <w:rPr>
           <w:rFonts w:ascii="Segoe UI Light" w:hAnsi="Segoe UI Light" w:cs="Segoe UI Light"/>
         </w:rPr>
-        <w:t>Como hemos visto arriba, posee mejores características para</w:t>
-      </w:r>
-      <w:r>
-        <w:rPr>
-          <w:rFonts w:ascii="Segoe UI Light" w:hAnsi="Segoe UI Light" w:cs="Segoe UI Light"/>
-        </w:rPr>
-        <w:t xml:space="preserve"> crear </w:t>
-      </w:r>
-      <w:r>
-        <w:rPr>
-          <w:rFonts w:ascii="Segoe UI Light" w:hAnsi="Segoe UI Light" w:cs="Segoe UI Light"/>
-        </w:rPr>
-        <w:t>sitios web</w:t>
-      </w:r>
-      <w:r>
-        <w:rPr>
-          <w:rFonts w:ascii="Segoe UI Light" w:hAnsi="Segoe UI Light" w:cs="Segoe UI Light"/>
-        </w:rPr>
-        <w:t xml:space="preserve"> con una organización de datos extensa y compleja</w:t>
-      </w:r>
-      <w:r>
-        <w:rPr>
-          <w:rFonts w:ascii="Segoe UI Light" w:hAnsi="Segoe UI Light" w:cs="Segoe UI Light"/>
-        </w:rPr>
-        <w:t>. Además, es un CMS que no requiere de muchos recursos, lo que permite respuestas más rápidas con el servidor. Eso sí, hay que recordar que se necesita sí o sí de un desarrollador web, o de alguien que tenga extensos conocimientos en diversos lenguajes de programación web.</w:t>
-      </w:r>
-    </w:p>
-    <w:p/>
-    <w:p/>
-    <w:p/>
-    <w:p/>
+        <w:t>Como hemos visto arriba, posee mejores características para crear sitios web con una organización de datos extensa y compleja. Además, es un CMS que no requiere de muchos recursos, lo que permite respuestas más rápidas con el servidor. Eso sí, hay que recordar que se necesita sí o sí de un desarrollador web, o de alguien que tenga extensos conocimientos en diversos lenguajes de programación web.</w:t>
+      </w:r>
+    </w:p>
+    <w:p>
+      <w:pPr>
+        <w:rPr>
+          <w:rFonts w:ascii="Segoe UI Light" w:hAnsi="Segoe UI Light" w:cs="Segoe UI Light"/>
+        </w:rPr>
+      </w:pPr>
+    </w:p>
+    <w:p>
+      <w:pPr>
+        <w:rPr>
+          <w:rFonts w:ascii="Segoe UI Light" w:hAnsi="Segoe UI Light" w:cs="Segoe UI Light"/>
+        </w:rPr>
+      </w:pPr>
+      <w:r>
+        <w:rPr>
+          <w:rFonts w:ascii="Segoe UI Light" w:hAnsi="Segoe UI Light" w:cs="Segoe UI Light"/>
+        </w:rPr>
+        <w:t>¿Cómo instalamos Drupal? Pasos a seguir</w:t>
+      </w:r>
+    </w:p>
+    <w:p>
+      <w:pPr>
+        <w:pStyle w:val="Prrafodelista"/>
+        <w:numPr>
+          <w:ilvl w:val="0"/>
+          <w:numId w:val="2"/>
+        </w:numPr>
+        <w:rPr>
+          <w:rFonts w:ascii="Segoe UI Light" w:hAnsi="Segoe UI Light" w:cs="Segoe UI Light"/>
+        </w:rPr>
+      </w:pPr>
+      <w:r>
+        <w:rPr>
+          <w:rFonts w:ascii="Segoe UI Light" w:hAnsi="Segoe UI Light" w:cs="Segoe UI Light"/>
+        </w:rPr>
+        <w:t xml:space="preserve"> Crearemos una base de datos a la que después </w:t>
+      </w:r>
+      <w:proofErr w:type="spellStart"/>
+      <w:r>
+        <w:rPr>
+          <w:rFonts w:ascii="Segoe UI Light" w:hAnsi="Segoe UI Light" w:cs="Segoe UI Light"/>
+        </w:rPr>
+        <w:t>linkaremos</w:t>
+      </w:r>
+      <w:proofErr w:type="spellEnd"/>
+      <w:r>
+        <w:rPr>
+          <w:rFonts w:ascii="Segoe UI Light" w:hAnsi="Segoe UI Light" w:cs="Segoe UI Light"/>
+        </w:rPr>
+        <w:t xml:space="preserve"> con nuestro proyecto de Drupal. Para ello nos iremos a nuestro MySQL en XAMPP. En este caso llamaremos la llamaremos </w:t>
+      </w:r>
+      <w:proofErr w:type="spellStart"/>
+      <w:r>
+        <w:rPr>
+          <w:rFonts w:ascii="Segoe UI Light" w:hAnsi="Segoe UI Light" w:cs="Segoe UI Light"/>
+          <w:i/>
+          <w:iCs/>
+        </w:rPr>
+        <w:t>db_drupal</w:t>
+      </w:r>
+      <w:proofErr w:type="spellEnd"/>
+      <w:r>
+        <w:rPr>
+          <w:rFonts w:ascii="Segoe UI Light" w:hAnsi="Segoe UI Light" w:cs="Segoe UI Light"/>
+          <w:i/>
+          <w:iCs/>
+        </w:rPr>
+        <w:t xml:space="preserve">. </w:t>
+      </w:r>
+    </w:p>
+    <w:p>
+      <w:pPr>
+        <w:pStyle w:val="Prrafodelista"/>
+        <w:rPr>
+          <w:rFonts w:ascii="Segoe UI Light" w:hAnsi="Segoe UI Light" w:cs="Segoe UI Light"/>
+        </w:rPr>
+      </w:pPr>
+      <w:r>
+        <w:rPr>
+          <w:noProof/>
+        </w:rPr>
+        <w:drawing>
+          <wp:inline distT="0" distB="0" distL="0" distR="0" wp14:anchorId="6C7402E5" wp14:editId="24F1B27C">
+            <wp:extent cx="3884515" cy="1038225"/>
+            <wp:effectExtent l="190500" t="190500" r="192405" b="180975"/>
+            <wp:docPr id="2" name="Imagen 2"/>
+            <wp:cNvGraphicFramePr>
+              <a:graphicFrameLocks xmlns:a="http://schemas.openxmlformats.org/drawingml/2006/main" noChangeAspect="1"/>
+            </wp:cNvGraphicFramePr>
+            <a:graphic xmlns:a="http://schemas.openxmlformats.org/drawingml/2006/main">
+              <a:graphicData uri="http://schemas.openxmlformats.org/drawingml/2006/picture">
+                <pic:pic xmlns:pic="http://schemas.openxmlformats.org/drawingml/2006/picture">
+                  <pic:nvPicPr>
+                    <pic:cNvPr id="1" name=""/>
+                    <pic:cNvPicPr/>
+                  </pic:nvPicPr>
+                  <pic:blipFill>
+                    <a:blip r:embed="rId8"/>
+                    <a:stretch>
+                      <a:fillRect/>
+                    </a:stretch>
+                  </pic:blipFill>
+                  <pic:spPr>
+                    <a:xfrm>
+                      <a:off x="0" y="0"/>
+                      <a:ext cx="3928881" cy="1050083"/>
+                    </a:xfrm>
+                    <a:prstGeom prst="rect">
+                      <a:avLst/>
+                    </a:prstGeom>
+                    <a:ln>
+                      <a:solidFill>
+                        <a:schemeClr val="tx1"/>
+                      </a:solidFill>
+                    </a:ln>
+                    <a:effectLst>
+                      <a:outerShdw blurRad="190500" algn="tl" rotWithShape="0">
+                        <a:srgbClr val="000000">
+                          <a:alpha val="70000"/>
+                        </a:srgbClr>
+                      </a:outerShdw>
+                    </a:effectLst>
+                  </pic:spPr>
+                </pic:pic>
+              </a:graphicData>
+            </a:graphic>
+          </wp:inline>
+        </w:drawing>
+      </w:r>
+    </w:p>
+    <w:p>
+      <w:pPr>
+        <w:pStyle w:val="Prrafodelista"/>
+        <w:rPr>
+          <w:rFonts w:ascii="Segoe UI Light" w:hAnsi="Segoe UI Light" w:cs="Segoe UI Light"/>
+        </w:rPr>
+      </w:pPr>
+    </w:p>
+    <w:p>
+      <w:pPr>
+        <w:pStyle w:val="Prrafodelista"/>
+        <w:numPr>
+          <w:ilvl w:val="0"/>
+          <w:numId w:val="2"/>
+        </w:numPr>
+        <w:rPr>
+          <w:rFonts w:ascii="Segoe UI Light" w:hAnsi="Segoe UI Light" w:cs="Segoe UI Light"/>
+        </w:rPr>
+      </w:pPr>
+      <w:r>
+        <w:rPr>
+          <w:rFonts w:ascii="Segoe UI Light" w:hAnsi="Segoe UI Light" w:cs="Segoe UI Light"/>
+        </w:rPr>
+        <w:t xml:space="preserve">Descargar Drupal. Para ello nos iremos a </w:t>
+      </w:r>
+      <w:hyperlink r:id="rId9" w:history="1">
+        <w:r>
+          <w:rPr>
+            <w:rStyle w:val="Hipervnculo"/>
+            <w:rFonts w:ascii="Segoe UI Light" w:hAnsi="Segoe UI Light" w:cs="Segoe UI Light"/>
+          </w:rPr>
+          <w:t>https://www.drupal.org/download</w:t>
+        </w:r>
+      </w:hyperlink>
+      <w:r>
+        <w:rPr>
+          <w:rFonts w:ascii="Segoe UI Light" w:hAnsi="Segoe UI Light" w:cs="Segoe UI Light"/>
+        </w:rPr>
+        <w:t xml:space="preserve"> y usaremos la opción en .zip</w:t>
+      </w:r>
+      <w:r>
+        <w:rPr>
+          <w:rFonts w:ascii="Segoe UI Light" w:hAnsi="Segoe UI Light" w:cs="Segoe UI Light"/>
+        </w:rPr>
+        <w:t>. A la hora de hacer esta tarea, la versión descargada es la 9.1.4.</w:t>
+      </w:r>
+    </w:p>
+    <w:p>
+      <w:pPr>
+        <w:pStyle w:val="Prrafodelista"/>
+        <w:rPr>
+          <w:rFonts w:ascii="Segoe UI Light" w:hAnsi="Segoe UI Light" w:cs="Segoe UI Light"/>
+        </w:rPr>
+      </w:pPr>
+      <w:r>
+        <w:rPr>
+          <w:noProof/>
+        </w:rPr>
+        <w:drawing>
+          <wp:inline distT="0" distB="0" distL="0" distR="0" wp14:anchorId="08D2E5EE" wp14:editId="70AFD7AB">
+            <wp:extent cx="4057650" cy="1783095"/>
+            <wp:effectExtent l="190500" t="190500" r="190500" b="198120"/>
+            <wp:docPr id="3" name="Imagen 3"/>
+            <wp:cNvGraphicFramePr>
+              <a:graphicFrameLocks xmlns:a="http://schemas.openxmlformats.org/drawingml/2006/main" noChangeAspect="1"/>
+            </wp:cNvGraphicFramePr>
+            <a:graphic xmlns:a="http://schemas.openxmlformats.org/drawingml/2006/main">
+              <a:graphicData uri="http://schemas.openxmlformats.org/drawingml/2006/picture">
+                <pic:pic xmlns:pic="http://schemas.openxmlformats.org/drawingml/2006/picture">
+                  <pic:nvPicPr>
+                    <pic:cNvPr id="1" name=""/>
+                    <pic:cNvPicPr/>
+                  </pic:nvPicPr>
+                  <pic:blipFill>
+                    <a:blip r:embed="rId10"/>
+                    <a:stretch>
+                      <a:fillRect/>
+                    </a:stretch>
+                  </pic:blipFill>
+                  <pic:spPr>
+                    <a:xfrm>
+                      <a:off x="0" y="0"/>
+                      <a:ext cx="4092592" cy="1798450"/>
+                    </a:xfrm>
+                    <a:prstGeom prst="rect">
+                      <a:avLst/>
+                    </a:prstGeom>
+                    <a:ln>
+                      <a:solidFill>
+                        <a:schemeClr val="tx1"/>
+                      </a:solidFill>
+                    </a:ln>
+                    <a:effectLst>
+                      <a:outerShdw blurRad="190500" algn="tl" rotWithShape="0">
+                        <a:srgbClr val="000000">
+                          <a:alpha val="70000"/>
+                        </a:srgbClr>
+                      </a:outerShdw>
+                    </a:effectLst>
+                  </pic:spPr>
+                </pic:pic>
+              </a:graphicData>
+            </a:graphic>
+          </wp:inline>
+        </w:drawing>
+      </w:r>
+    </w:p>
+    <w:p>
+      <w:pPr>
+        <w:pStyle w:val="Prrafodelista"/>
+        <w:rPr>
+          <w:rFonts w:ascii="Segoe UI Light" w:hAnsi="Segoe UI Light" w:cs="Segoe UI Light"/>
+        </w:rPr>
+      </w:pPr>
+    </w:p>
+    <w:p>
+      <w:pPr>
+        <w:pStyle w:val="Prrafodelista"/>
+        <w:numPr>
+          <w:ilvl w:val="0"/>
+          <w:numId w:val="2"/>
+        </w:numPr>
+        <w:rPr>
+          <w:rFonts w:ascii="Segoe UI Light" w:hAnsi="Segoe UI Light" w:cs="Segoe UI Light"/>
+        </w:rPr>
+      </w:pPr>
+      <w:r>
+        <w:rPr>
+          <w:rFonts w:ascii="Segoe UI Light" w:hAnsi="Segoe UI Light" w:cs="Segoe UI Light"/>
+        </w:rPr>
+        <w:t xml:space="preserve">Nos vamos a la carpeta </w:t>
+      </w:r>
+      <w:proofErr w:type="spellStart"/>
+      <w:r>
+        <w:rPr>
+          <w:rFonts w:ascii="Segoe UI Light" w:hAnsi="Segoe UI Light" w:cs="Segoe UI Light"/>
+          <w:i/>
+          <w:iCs/>
+        </w:rPr>
+        <w:t>htdocs</w:t>
+      </w:r>
+      <w:proofErr w:type="spellEnd"/>
+      <w:r>
+        <w:rPr>
+          <w:rFonts w:ascii="Segoe UI Light" w:hAnsi="Segoe UI Light" w:cs="Segoe UI Light"/>
+        </w:rPr>
+        <w:t xml:space="preserve"> de nuestro XAMPP y descomprimimos los archivos que hemos descargado en la carpeta que queremos que sea nuestro proyecto.</w:t>
+      </w:r>
+    </w:p>
+    <w:p>
+      <w:pPr>
+        <w:pStyle w:val="Prrafodelista"/>
+        <w:rPr>
+          <w:rFonts w:ascii="Segoe UI Light" w:hAnsi="Segoe UI Light" w:cs="Segoe UI Light"/>
+        </w:rPr>
+      </w:pPr>
+    </w:p>
+    <w:p>
+      <w:pPr>
+        <w:pStyle w:val="Prrafodelista"/>
+        <w:numPr>
+          <w:ilvl w:val="0"/>
+          <w:numId w:val="2"/>
+        </w:numPr>
+        <w:rPr>
+          <w:rFonts w:ascii="Segoe UI Light" w:hAnsi="Segoe UI Light" w:cs="Segoe UI Light"/>
+        </w:rPr>
+      </w:pPr>
+      <w:r>
+        <w:rPr>
+          <w:rFonts w:ascii="Segoe UI Light" w:hAnsi="Segoe UI Light" w:cs="Segoe UI Light"/>
+        </w:rPr>
+        <w:t xml:space="preserve">Abriremos nuestro navegador e introduciremos la </w:t>
+      </w:r>
+      <w:proofErr w:type="spellStart"/>
+      <w:r>
+        <w:rPr>
+          <w:rFonts w:ascii="Segoe UI Light" w:hAnsi="Segoe UI Light" w:cs="Segoe UI Light"/>
+        </w:rPr>
+        <w:t>url</w:t>
+      </w:r>
+      <w:proofErr w:type="spellEnd"/>
+      <w:r>
+        <w:rPr>
+          <w:rFonts w:ascii="Segoe UI Light" w:hAnsi="Segoe UI Light" w:cs="Segoe UI Light"/>
+        </w:rPr>
+        <w:t xml:space="preserve"> </w:t>
+      </w:r>
+      <w:r>
+        <w:rPr>
+          <w:rFonts w:ascii="Segoe UI Light" w:hAnsi="Segoe UI Light" w:cs="Segoe UI Light"/>
+          <w:i/>
+          <w:iCs/>
+        </w:rPr>
+        <w:t>localhost</w:t>
+      </w:r>
+      <w:r>
+        <w:rPr>
+          <w:rFonts w:ascii="Segoe UI Light" w:hAnsi="Segoe UI Light" w:cs="Segoe UI Light"/>
+        </w:rPr>
+        <w:t xml:space="preserve">, seguido del nombre de nuestra carpeta creada en el paso anterior. En mi caso sería </w:t>
+      </w:r>
+      <w:hyperlink r:id="rId11" w:history="1">
+        <w:r>
+          <w:rPr>
+            <w:rStyle w:val="Hipervnculo"/>
+            <w:rFonts w:ascii="Segoe UI Light" w:hAnsi="Segoe UI Light" w:cs="Segoe UI Light"/>
+          </w:rPr>
+          <w:t>localhost/</w:t>
+        </w:r>
+        <w:proofErr w:type="spellStart"/>
+        <w:r>
+          <w:rPr>
+            <w:rStyle w:val="Hipervnculo"/>
+            <w:rFonts w:ascii="Segoe UI Light" w:hAnsi="Segoe UI Light" w:cs="Segoe UI Light"/>
+          </w:rPr>
+          <w:t>webdrupal</w:t>
+        </w:r>
+        <w:proofErr w:type="spellEnd"/>
+      </w:hyperlink>
+      <w:r>
+        <w:rPr>
+          <w:rFonts w:ascii="Segoe UI Light" w:hAnsi="Segoe UI Light" w:cs="Segoe UI Light"/>
+        </w:rPr>
+        <w:t xml:space="preserve">. A </w:t>
+      </w:r>
+      <w:proofErr w:type="gramStart"/>
+      <w:r>
+        <w:rPr>
+          <w:rFonts w:ascii="Segoe UI Light" w:hAnsi="Segoe UI Light" w:cs="Segoe UI Light"/>
+        </w:rPr>
+        <w:t>continuación</w:t>
+      </w:r>
+      <w:proofErr w:type="gramEnd"/>
+      <w:r>
+        <w:rPr>
+          <w:rFonts w:ascii="Segoe UI Light" w:hAnsi="Segoe UI Light" w:cs="Segoe UI Light"/>
+        </w:rPr>
+        <w:t xml:space="preserve"> veremos cómo salta automáticamente el instalador de Drupal.</w:t>
+      </w:r>
+      <w:r>
+        <w:rPr>
+          <w:rFonts w:ascii="Segoe UI Light" w:hAnsi="Segoe UI Light" w:cs="Segoe UI Light"/>
+        </w:rPr>
+        <w:br/>
+      </w:r>
+      <w:r>
+        <w:rPr>
+          <w:noProof/>
+        </w:rPr>
+        <w:drawing>
+          <wp:inline distT="0" distB="0" distL="0" distR="0" wp14:anchorId="09B3CA59" wp14:editId="6DB41E50">
+            <wp:extent cx="1704975" cy="342900"/>
+            <wp:effectExtent l="190500" t="190500" r="200025" b="190500"/>
+            <wp:docPr id="5" name="Imagen 5"/>
+            <wp:cNvGraphicFramePr>
+              <a:graphicFrameLocks xmlns:a="http://schemas.openxmlformats.org/drawingml/2006/main" noChangeAspect="1"/>
+            </wp:cNvGraphicFramePr>
+            <a:graphic xmlns:a="http://schemas.openxmlformats.org/drawingml/2006/main">
+              <a:graphicData uri="http://schemas.openxmlformats.org/drawingml/2006/picture">
+                <pic:pic xmlns:pic="http://schemas.openxmlformats.org/drawingml/2006/picture">
+                  <pic:nvPicPr>
+                    <pic:cNvPr id="1" name=""/>
+                    <pic:cNvPicPr/>
+                  </pic:nvPicPr>
+                  <pic:blipFill>
+                    <a:blip r:embed="rId12"/>
+                    <a:stretch>
+                      <a:fillRect/>
+                    </a:stretch>
+                  </pic:blipFill>
+                  <pic:spPr>
+                    <a:xfrm>
+                      <a:off x="0" y="0"/>
+                      <a:ext cx="1704975" cy="342900"/>
+                    </a:xfrm>
+                    <a:prstGeom prst="rect">
+                      <a:avLst/>
+                    </a:prstGeom>
+                    <a:ln>
+                      <a:noFill/>
+                    </a:ln>
+                    <a:effectLst>
+                      <a:outerShdw blurRad="190500" algn="tl" rotWithShape="0">
+                        <a:srgbClr val="000000">
+                          <a:alpha val="70000"/>
+                        </a:srgbClr>
+                      </a:outerShdw>
+                    </a:effectLst>
+                  </pic:spPr>
+                </pic:pic>
+              </a:graphicData>
+            </a:graphic>
+          </wp:inline>
+        </w:drawing>
+      </w:r>
+      <w:r>
+        <w:rPr>
+          <w:noProof/>
+        </w:rPr>
+        <w:drawing>
+          <wp:inline distT="0" distB="0" distL="0" distR="0" wp14:anchorId="35FD32B2" wp14:editId="63B40C3D">
+            <wp:extent cx="3790950" cy="1782246"/>
+            <wp:effectExtent l="190500" t="190500" r="190500" b="199390"/>
+            <wp:docPr id="6" name="Imagen 6"/>
+            <wp:cNvGraphicFramePr>
+              <a:graphicFrameLocks xmlns:a="http://schemas.openxmlformats.org/drawingml/2006/main" noChangeAspect="1"/>
+            </wp:cNvGraphicFramePr>
+            <a:graphic xmlns:a="http://schemas.openxmlformats.org/drawingml/2006/main">
+              <a:graphicData uri="http://schemas.openxmlformats.org/drawingml/2006/picture">
+                <pic:pic xmlns:pic="http://schemas.openxmlformats.org/drawingml/2006/picture">
+                  <pic:nvPicPr>
+                    <pic:cNvPr id="1" name=""/>
+                    <pic:cNvPicPr/>
+                  </pic:nvPicPr>
+                  <pic:blipFill>
+                    <a:blip r:embed="rId13"/>
+                    <a:stretch>
+                      <a:fillRect/>
+                    </a:stretch>
+                  </pic:blipFill>
+                  <pic:spPr>
+                    <a:xfrm>
+                      <a:off x="0" y="0"/>
+                      <a:ext cx="3866103" cy="1817578"/>
+                    </a:xfrm>
+                    <a:prstGeom prst="rect">
+                      <a:avLst/>
+                    </a:prstGeom>
+                    <a:ln>
+                      <a:solidFill>
+                        <a:schemeClr val="tx1"/>
+                      </a:solidFill>
+                    </a:ln>
+                    <a:effectLst>
+                      <a:outerShdw blurRad="190500" algn="tl" rotWithShape="0">
+                        <a:srgbClr val="000000">
+                          <a:alpha val="70000"/>
+                        </a:srgbClr>
+                      </a:outerShdw>
+                    </a:effectLst>
+                  </pic:spPr>
+                </pic:pic>
+              </a:graphicData>
+            </a:graphic>
+          </wp:inline>
+        </w:drawing>
+      </w:r>
+    </w:p>
+    <w:p>
+      <w:pPr>
+        <w:pStyle w:val="Prrafodelista"/>
+        <w:rPr>
+          <w:rFonts w:ascii="Segoe UI Light" w:hAnsi="Segoe UI Light" w:cs="Segoe UI Light"/>
+        </w:rPr>
+      </w:pPr>
+    </w:p>
+    <w:p>
+      <w:pPr>
+        <w:pStyle w:val="Prrafodelista"/>
+        <w:numPr>
+          <w:ilvl w:val="0"/>
+          <w:numId w:val="2"/>
+        </w:numPr>
+        <w:rPr>
+          <w:rFonts w:ascii="Segoe UI Light" w:hAnsi="Segoe UI Light" w:cs="Segoe UI Light"/>
+        </w:rPr>
+      </w:pPr>
+      <w:r>
+        <w:rPr>
+          <w:rFonts w:ascii="Segoe UI Light" w:hAnsi="Segoe UI Light" w:cs="Segoe UI Light"/>
+        </w:rPr>
+        <w:t xml:space="preserve">Durante la instalación podremos configurar una serie de características, como el tipo de perfil que queremos </w:t>
+      </w:r>
+      <w:r>
+        <w:rPr>
+          <w:rFonts w:ascii="Segoe UI Light" w:hAnsi="Segoe UI Light" w:cs="Segoe UI Light"/>
+        </w:rPr>
+        <w:t>instalar</w:t>
+      </w:r>
+      <w:r>
+        <w:rPr>
+          <w:rFonts w:ascii="Segoe UI Light" w:hAnsi="Segoe UI Light" w:cs="Segoe UI Light"/>
+        </w:rPr>
+        <w:t>. Dependiendo de si somos usuarios más avanzados o no</w:t>
+      </w:r>
+      <w:r>
+        <w:rPr>
+          <w:rFonts w:ascii="Segoe UI Light" w:hAnsi="Segoe UI Light" w:cs="Segoe UI Light"/>
+        </w:rPr>
+        <w:t>,</w:t>
+      </w:r>
+      <w:r>
+        <w:rPr>
+          <w:rFonts w:ascii="Segoe UI Light" w:hAnsi="Segoe UI Light" w:cs="Segoe UI Light"/>
+        </w:rPr>
+        <w:t xml:space="preserve"> escogeremos una opción</w:t>
+      </w:r>
+      <w:r>
+        <w:rPr>
+          <w:rFonts w:ascii="Segoe UI Light" w:hAnsi="Segoe UI Light" w:cs="Segoe UI Light"/>
+        </w:rPr>
+        <w:t xml:space="preserve"> y otra</w:t>
+      </w:r>
+      <w:r>
+        <w:rPr>
+          <w:rFonts w:ascii="Segoe UI Light" w:hAnsi="Segoe UI Light" w:cs="Segoe UI Light"/>
+        </w:rPr>
+        <w:t xml:space="preserve">. En este caso y al ser la primera vez que lo usamos, </w:t>
+      </w:r>
+      <w:r>
+        <w:rPr>
+          <w:rFonts w:ascii="Segoe UI Light" w:hAnsi="Segoe UI Light" w:cs="Segoe UI Light"/>
+        </w:rPr>
+        <w:t>escogemos la opción “Estándar”.</w:t>
+      </w:r>
+      <w:r>
+        <w:rPr>
+          <w:rFonts w:ascii="Segoe UI Light" w:hAnsi="Segoe UI Light" w:cs="Segoe UI Light"/>
+        </w:rPr>
+        <w:br/>
+      </w:r>
+      <w:r>
+        <w:rPr>
+          <w:noProof/>
+        </w:rPr>
+        <w:drawing>
+          <wp:inline distT="0" distB="0" distL="0" distR="0" wp14:anchorId="7BBF6027" wp14:editId="2513C872">
+            <wp:extent cx="2816647" cy="1771650"/>
+            <wp:effectExtent l="190500" t="190500" r="193675" b="190500"/>
+            <wp:docPr id="8" name="Imagen 8"/>
+            <wp:cNvGraphicFramePr>
+              <a:graphicFrameLocks xmlns:a="http://schemas.openxmlformats.org/drawingml/2006/main" noChangeAspect="1"/>
+            </wp:cNvGraphicFramePr>
+            <a:graphic xmlns:a="http://schemas.openxmlformats.org/drawingml/2006/main">
+              <a:graphicData uri="http://schemas.openxmlformats.org/drawingml/2006/picture">
+                <pic:pic xmlns:pic="http://schemas.openxmlformats.org/drawingml/2006/picture">
+                  <pic:nvPicPr>
+                    <pic:cNvPr id="1" name=""/>
+                    <pic:cNvPicPr/>
+                  </pic:nvPicPr>
+                  <pic:blipFill>
+                    <a:blip r:embed="rId14"/>
+                    <a:stretch>
+                      <a:fillRect/>
+                    </a:stretch>
+                  </pic:blipFill>
+                  <pic:spPr>
+                    <a:xfrm>
+                      <a:off x="0" y="0"/>
+                      <a:ext cx="2845860" cy="1790025"/>
+                    </a:xfrm>
+                    <a:prstGeom prst="rect">
+                      <a:avLst/>
+                    </a:prstGeom>
+                    <a:ln>
+                      <a:solidFill>
+                        <a:schemeClr val="tx1"/>
+                      </a:solidFill>
+                    </a:ln>
+                    <a:effectLst>
+                      <a:outerShdw blurRad="190500" algn="tl" rotWithShape="0">
+                        <a:srgbClr val="000000">
+                          <a:alpha val="70000"/>
+                        </a:srgbClr>
+                      </a:outerShdw>
+                    </a:effectLst>
+                  </pic:spPr>
+                </pic:pic>
+              </a:graphicData>
+            </a:graphic>
+          </wp:inline>
+        </w:drawing>
+      </w:r>
+      <w:r>
+        <w:rPr>
+          <w:rFonts w:ascii="Segoe UI Light" w:hAnsi="Segoe UI Light" w:cs="Segoe UI Light"/>
+        </w:rPr>
+        <w:t xml:space="preserve"> </w:t>
+      </w:r>
+    </w:p>
+    <w:p>
+      <w:pPr>
+        <w:pStyle w:val="Prrafodelista"/>
+        <w:rPr>
+          <w:rFonts w:ascii="Segoe UI Light" w:hAnsi="Segoe UI Light" w:cs="Segoe UI Light"/>
+        </w:rPr>
+      </w:pPr>
+    </w:p>
+    <w:p>
+      <w:pPr>
+        <w:pStyle w:val="Prrafodelista"/>
+        <w:rPr>
+          <w:rFonts w:ascii="Segoe UI Light" w:hAnsi="Segoe UI Light" w:cs="Segoe UI Light"/>
+          <w:i/>
+          <w:iCs/>
+        </w:rPr>
+      </w:pPr>
+      <w:r>
+        <w:rPr>
+          <w:rFonts w:ascii="Segoe UI Light" w:hAnsi="Segoe UI Light" w:cs="Segoe UI Light"/>
+        </w:rPr>
+        <w:t xml:space="preserve">Si durante la Verificación de </w:t>
+      </w:r>
+      <w:r>
+        <w:rPr>
+          <w:rFonts w:ascii="Segoe UI Light" w:hAnsi="Segoe UI Light" w:cs="Segoe UI Light"/>
+        </w:rPr>
+        <w:t xml:space="preserve">requisitos aparece, como a mí, el error extensiones de PHP, abría que ir al archivo php.ini y </w:t>
+      </w:r>
+      <w:proofErr w:type="spellStart"/>
+      <w:r>
+        <w:rPr>
+          <w:rFonts w:ascii="Segoe UI Light" w:hAnsi="Segoe UI Light" w:cs="Segoe UI Light"/>
+        </w:rPr>
+        <w:t>descomentar</w:t>
+      </w:r>
+      <w:proofErr w:type="spellEnd"/>
+      <w:r>
+        <w:rPr>
+          <w:rFonts w:ascii="Segoe UI Light" w:hAnsi="Segoe UI Light" w:cs="Segoe UI Light"/>
+        </w:rPr>
+        <w:t xml:space="preserve"> las líneas </w:t>
+      </w:r>
+      <w:r>
+        <w:rPr>
+          <w:rFonts w:ascii="Segoe UI Light" w:hAnsi="Segoe UI Light" w:cs="Segoe UI Light"/>
+          <w:i/>
+          <w:iCs/>
+        </w:rPr>
+        <w:t>extensión=</w:t>
+      </w:r>
+      <w:r>
+        <w:rPr>
+          <w:rFonts w:ascii="Segoe UI Light" w:hAnsi="Segoe UI Light" w:cs="Segoe UI Light"/>
+          <w:i/>
+          <w:iCs/>
+        </w:rPr>
+        <w:t>’</w:t>
+      </w:r>
+      <w:proofErr w:type="spellStart"/>
+      <w:r>
+        <w:rPr>
+          <w:rFonts w:ascii="Segoe UI Light" w:hAnsi="Segoe UI Light" w:cs="Segoe UI Light"/>
+          <w:i/>
+          <w:iCs/>
+        </w:rPr>
+        <w:t>nombre_</w:t>
+      </w:r>
+      <w:r>
+        <w:rPr>
+          <w:rFonts w:ascii="Segoe UI Light" w:hAnsi="Segoe UI Light" w:cs="Segoe UI Light"/>
+          <w:i/>
+          <w:iCs/>
+        </w:rPr>
+        <w:t>extension</w:t>
+      </w:r>
+      <w:proofErr w:type="spellEnd"/>
+      <w:r>
+        <w:rPr>
+          <w:rFonts w:ascii="Segoe UI Light" w:hAnsi="Segoe UI Light" w:cs="Segoe UI Light"/>
+          <w:i/>
+          <w:iCs/>
+        </w:rPr>
+        <w:t>’</w:t>
+      </w:r>
+      <w:r>
+        <w:rPr>
+          <w:rFonts w:ascii="Segoe UI Light" w:hAnsi="Segoe UI Light" w:cs="Segoe UI Light"/>
+        </w:rPr>
+        <w:t xml:space="preserve"> que aparecen. En mi casa aparece el error </w:t>
+      </w:r>
+      <w:proofErr w:type="spellStart"/>
+      <w:r>
+        <w:rPr>
+          <w:rFonts w:ascii="Segoe UI Light" w:hAnsi="Segoe UI Light" w:cs="Segoe UI Light"/>
+          <w:i/>
+          <w:iCs/>
+        </w:rPr>
+        <w:t>gd</w:t>
+      </w:r>
+      <w:proofErr w:type="spellEnd"/>
+      <w:r>
+        <w:rPr>
+          <w:rFonts w:ascii="Segoe UI Light" w:hAnsi="Segoe UI Light" w:cs="Segoe UI Light"/>
+        </w:rPr>
+        <w:t xml:space="preserve">, con lo que se soluciona </w:t>
+      </w:r>
+      <w:proofErr w:type="spellStart"/>
+      <w:r>
+        <w:rPr>
+          <w:rFonts w:ascii="Segoe UI Light" w:hAnsi="Segoe UI Light" w:cs="Segoe UI Light"/>
+        </w:rPr>
+        <w:t>descomentando</w:t>
+      </w:r>
+      <w:proofErr w:type="spellEnd"/>
+      <w:r>
+        <w:rPr>
+          <w:rFonts w:ascii="Segoe UI Light" w:hAnsi="Segoe UI Light" w:cs="Segoe UI Light"/>
+        </w:rPr>
+        <w:t xml:space="preserve"> la línea </w:t>
+      </w:r>
+      <w:r>
+        <w:rPr>
+          <w:rFonts w:ascii="Segoe UI Light" w:hAnsi="Segoe UI Light" w:cs="Segoe UI Light"/>
+          <w:i/>
+          <w:iCs/>
+        </w:rPr>
+        <w:t>extensión=</w:t>
+      </w:r>
+      <w:proofErr w:type="spellStart"/>
+      <w:r>
+        <w:rPr>
+          <w:rFonts w:ascii="Segoe UI Light" w:hAnsi="Segoe UI Light" w:cs="Segoe UI Light"/>
+          <w:i/>
+          <w:iCs/>
+        </w:rPr>
+        <w:t>gd</w:t>
+      </w:r>
+      <w:proofErr w:type="spellEnd"/>
+    </w:p>
+    <w:p>
+      <w:pPr>
+        <w:pStyle w:val="Prrafodelista"/>
+        <w:rPr>
+          <w:rFonts w:ascii="Segoe UI Light" w:hAnsi="Segoe UI Light" w:cs="Segoe UI Light"/>
+        </w:rPr>
+      </w:pPr>
+      <w:r>
+        <w:rPr>
+          <w:noProof/>
+        </w:rPr>
+        <w:lastRenderedPageBreak/>
+        <w:drawing>
+          <wp:inline distT="0" distB="0" distL="0" distR="0" wp14:anchorId="11B55FA7" wp14:editId="2FA5A1D6">
+            <wp:extent cx="3032637" cy="1333500"/>
+            <wp:effectExtent l="190500" t="190500" r="187325" b="190500"/>
+            <wp:docPr id="10" name="Imagen 10"/>
+            <wp:cNvGraphicFramePr>
+              <a:graphicFrameLocks xmlns:a="http://schemas.openxmlformats.org/drawingml/2006/main" noChangeAspect="1"/>
+            </wp:cNvGraphicFramePr>
+            <a:graphic xmlns:a="http://schemas.openxmlformats.org/drawingml/2006/main">
+              <a:graphicData uri="http://schemas.openxmlformats.org/drawingml/2006/picture">
+                <pic:pic xmlns:pic="http://schemas.openxmlformats.org/drawingml/2006/picture">
+                  <pic:nvPicPr>
+                    <pic:cNvPr id="1" name=""/>
+                    <pic:cNvPicPr/>
+                  </pic:nvPicPr>
+                  <pic:blipFill>
+                    <a:blip r:embed="rId15"/>
+                    <a:stretch>
+                      <a:fillRect/>
+                    </a:stretch>
+                  </pic:blipFill>
+                  <pic:spPr>
+                    <a:xfrm>
+                      <a:off x="0" y="0"/>
+                      <a:ext cx="3080628" cy="1354602"/>
+                    </a:xfrm>
+                    <a:prstGeom prst="rect">
+                      <a:avLst/>
+                    </a:prstGeom>
+                    <a:ln>
+                      <a:solidFill>
+                        <a:schemeClr val="tx1"/>
+                      </a:solidFill>
+                    </a:ln>
+                    <a:effectLst>
+                      <a:outerShdw blurRad="190500" algn="tl" rotWithShape="0">
+                        <a:srgbClr val="000000">
+                          <a:alpha val="70000"/>
+                        </a:srgbClr>
+                      </a:outerShdw>
+                    </a:effectLst>
+                  </pic:spPr>
+                </pic:pic>
+              </a:graphicData>
+            </a:graphic>
+          </wp:inline>
+        </w:drawing>
+      </w:r>
+    </w:p>
+    <w:p>
+      <w:pPr>
+        <w:pStyle w:val="Prrafodelista"/>
+        <w:rPr>
+          <w:rFonts w:ascii="Segoe UI Light" w:hAnsi="Segoe UI Light" w:cs="Segoe UI Light"/>
+        </w:rPr>
+      </w:pPr>
+      <w:r>
+        <w:rPr>
+          <w:noProof/>
+        </w:rPr>
+        <w:drawing>
+          <wp:inline distT="0" distB="0" distL="0" distR="0" wp14:anchorId="0C6A40C0" wp14:editId="53321DFC">
+            <wp:extent cx="1095375" cy="190500"/>
+            <wp:effectExtent l="190500" t="190500" r="200025" b="190500"/>
+            <wp:docPr id="9" name="Imagen 9"/>
+            <wp:cNvGraphicFramePr>
+              <a:graphicFrameLocks xmlns:a="http://schemas.openxmlformats.org/drawingml/2006/main" noChangeAspect="1"/>
+            </wp:cNvGraphicFramePr>
+            <a:graphic xmlns:a="http://schemas.openxmlformats.org/drawingml/2006/main">
+              <a:graphicData uri="http://schemas.openxmlformats.org/drawingml/2006/picture">
+                <pic:pic xmlns:pic="http://schemas.openxmlformats.org/drawingml/2006/picture">
+                  <pic:nvPicPr>
+                    <pic:cNvPr id="1" name=""/>
+                    <pic:cNvPicPr/>
+                  </pic:nvPicPr>
+                  <pic:blipFill>
+                    <a:blip r:embed="rId16"/>
+                    <a:stretch>
+                      <a:fillRect/>
+                    </a:stretch>
+                  </pic:blipFill>
+                  <pic:spPr>
+                    <a:xfrm>
+                      <a:off x="0" y="0"/>
+                      <a:ext cx="1095375" cy="190500"/>
+                    </a:xfrm>
+                    <a:prstGeom prst="rect">
+                      <a:avLst/>
+                    </a:prstGeom>
+                    <a:ln>
+                      <a:solidFill>
+                        <a:schemeClr val="tx1"/>
+                      </a:solidFill>
+                    </a:ln>
+                    <a:effectLst>
+                      <a:outerShdw blurRad="190500" algn="tl" rotWithShape="0">
+                        <a:srgbClr val="000000">
+                          <a:alpha val="70000"/>
+                        </a:srgbClr>
+                      </a:outerShdw>
+                    </a:effectLst>
+                  </pic:spPr>
+                </pic:pic>
+              </a:graphicData>
+            </a:graphic>
+          </wp:inline>
+        </w:drawing>
+      </w:r>
+    </w:p>
+    <w:p>
+      <w:pPr>
+        <w:pStyle w:val="Prrafodelista"/>
+        <w:rPr>
+          <w:rFonts w:ascii="Segoe UI Light" w:hAnsi="Segoe UI Light" w:cs="Segoe UI Light"/>
+        </w:rPr>
+      </w:pPr>
+    </w:p>
+    <w:p>
+      <w:pPr>
+        <w:pStyle w:val="Prrafodelista"/>
+        <w:numPr>
+          <w:ilvl w:val="0"/>
+          <w:numId w:val="2"/>
+        </w:numPr>
+        <w:rPr>
+          <w:rFonts w:ascii="Segoe UI Light" w:hAnsi="Segoe UI Light" w:cs="Segoe UI Light"/>
+        </w:rPr>
+      </w:pPr>
+      <w:r>
+        <w:rPr>
+          <w:rFonts w:ascii="Segoe UI Light" w:hAnsi="Segoe UI Light" w:cs="Segoe UI Light"/>
+        </w:rPr>
+        <w:t xml:space="preserve">Escogeremos la base de datos creada en el primer paso para unirla a nuestro proyecto. </w:t>
+      </w:r>
+      <w:r>
+        <w:rPr>
+          <w:rFonts w:ascii="Segoe UI Light" w:hAnsi="Segoe UI Light" w:cs="Segoe UI Light"/>
+        </w:rPr>
+        <w:t xml:space="preserve">Utilizaremos el usuario </w:t>
+      </w:r>
+      <w:proofErr w:type="spellStart"/>
+      <w:r>
+        <w:rPr>
+          <w:rFonts w:ascii="Segoe UI Light" w:hAnsi="Segoe UI Light" w:cs="Segoe UI Light"/>
+          <w:i/>
+          <w:iCs/>
+        </w:rPr>
+        <w:t>root</w:t>
+      </w:r>
+      <w:proofErr w:type="spellEnd"/>
+      <w:r>
+        <w:rPr>
+          <w:rFonts w:ascii="Segoe UI Light" w:hAnsi="Segoe UI Light" w:cs="Segoe UI Light"/>
+        </w:rPr>
+        <w:t xml:space="preserve"> que viene por defecto en nuestro MySQL.</w:t>
+      </w:r>
+    </w:p>
+    <w:p>
+      <w:pPr>
+        <w:pStyle w:val="Prrafodelista"/>
+        <w:rPr>
+          <w:rFonts w:ascii="Segoe UI Light" w:hAnsi="Segoe UI Light" w:cs="Segoe UI Light"/>
+        </w:rPr>
+      </w:pPr>
+      <w:r>
+        <w:rPr>
+          <w:noProof/>
+        </w:rPr>
+        <w:drawing>
+          <wp:inline distT="0" distB="0" distL="0" distR="0" wp14:anchorId="1F756F66" wp14:editId="3CEB2784">
+            <wp:extent cx="2543083" cy="2619375"/>
+            <wp:effectExtent l="190500" t="190500" r="181610" b="180975"/>
+            <wp:docPr id="11" name="Imagen 11"/>
+            <wp:cNvGraphicFramePr>
+              <a:graphicFrameLocks xmlns:a="http://schemas.openxmlformats.org/drawingml/2006/main" noChangeAspect="1"/>
+            </wp:cNvGraphicFramePr>
+            <a:graphic xmlns:a="http://schemas.openxmlformats.org/drawingml/2006/main">
+              <a:graphicData uri="http://schemas.openxmlformats.org/drawingml/2006/picture">
+                <pic:pic xmlns:pic="http://schemas.openxmlformats.org/drawingml/2006/picture">
+                  <pic:nvPicPr>
+                    <pic:cNvPr id="1" name=""/>
+                    <pic:cNvPicPr/>
+                  </pic:nvPicPr>
+                  <pic:blipFill>
+                    <a:blip r:embed="rId17"/>
+                    <a:stretch>
+                      <a:fillRect/>
+                    </a:stretch>
+                  </pic:blipFill>
+                  <pic:spPr>
+                    <a:xfrm>
+                      <a:off x="0" y="0"/>
+                      <a:ext cx="2569079" cy="2646150"/>
+                    </a:xfrm>
+                    <a:prstGeom prst="rect">
+                      <a:avLst/>
+                    </a:prstGeom>
+                    <a:ln>
+                      <a:noFill/>
+                    </a:ln>
+                    <a:effectLst>
+                      <a:outerShdw blurRad="190500" algn="tl" rotWithShape="0">
+                        <a:srgbClr val="000000">
+                          <a:alpha val="70000"/>
+                        </a:srgbClr>
+                      </a:outerShdw>
+                    </a:effectLst>
+                  </pic:spPr>
+                </pic:pic>
+              </a:graphicData>
+            </a:graphic>
+          </wp:inline>
+        </w:drawing>
+      </w:r>
+    </w:p>
+    <w:p>
+      <w:pPr>
+        <w:pStyle w:val="Prrafodelista"/>
+        <w:rPr>
+          <w:rFonts w:ascii="Segoe UI Light" w:hAnsi="Segoe UI Light" w:cs="Segoe UI Light"/>
+        </w:rPr>
+      </w:pPr>
+    </w:p>
+    <w:p>
+      <w:pPr>
+        <w:pStyle w:val="Prrafodelista"/>
+        <w:numPr>
+          <w:ilvl w:val="0"/>
+          <w:numId w:val="2"/>
+        </w:numPr>
+      </w:pPr>
+      <w:r>
+        <w:rPr>
+          <w:rFonts w:ascii="Segoe UI Light" w:hAnsi="Segoe UI Light" w:cs="Segoe UI Light"/>
+        </w:rPr>
+        <w:t>Por último, configuraremos el sitio, poniendo el correo, usuario administrador, la contraseña, etc.</w:t>
+      </w:r>
+      <w:r>
+        <w:rPr>
+          <w:rFonts w:ascii="Segoe UI Light" w:hAnsi="Segoe UI Light" w:cs="Segoe UI Light"/>
+        </w:rPr>
+        <w:br/>
+      </w:r>
+      <w:r>
+        <w:rPr>
+          <w:noProof/>
+        </w:rPr>
+        <w:drawing>
+          <wp:inline distT="0" distB="0" distL="0" distR="0" wp14:anchorId="394664C0" wp14:editId="412EF1D0">
+            <wp:extent cx="2034240" cy="1657350"/>
+            <wp:effectExtent l="190500" t="190500" r="194945" b="190500"/>
+            <wp:docPr id="12" name="Imagen 12"/>
+            <wp:cNvGraphicFramePr>
+              <a:graphicFrameLocks xmlns:a="http://schemas.openxmlformats.org/drawingml/2006/main" noChangeAspect="1"/>
+            </wp:cNvGraphicFramePr>
+            <a:graphic xmlns:a="http://schemas.openxmlformats.org/drawingml/2006/main">
+              <a:graphicData uri="http://schemas.openxmlformats.org/drawingml/2006/picture">
+                <pic:pic xmlns:pic="http://schemas.openxmlformats.org/drawingml/2006/picture">
+                  <pic:nvPicPr>
+                    <pic:cNvPr id="1" name=""/>
+                    <pic:cNvPicPr/>
+                  </pic:nvPicPr>
+                  <pic:blipFill>
+                    <a:blip r:embed="rId18"/>
+                    <a:stretch>
+                      <a:fillRect/>
+                    </a:stretch>
+                  </pic:blipFill>
+                  <pic:spPr>
+                    <a:xfrm>
+                      <a:off x="0" y="0"/>
+                      <a:ext cx="2078788" cy="1693645"/>
+                    </a:xfrm>
+                    <a:prstGeom prst="rect">
+                      <a:avLst/>
+                    </a:prstGeom>
+                    <a:ln>
+                      <a:noFill/>
+                    </a:ln>
+                    <a:effectLst>
+                      <a:outerShdw blurRad="190500" algn="tl" rotWithShape="0">
+                        <a:srgbClr val="000000">
+                          <a:alpha val="70000"/>
+                        </a:srgbClr>
+                      </a:outerShdw>
+                    </a:effectLst>
+                  </pic:spPr>
+                </pic:pic>
+              </a:graphicData>
+            </a:graphic>
+          </wp:inline>
+        </w:drawing>
+      </w:r>
+      <w:r>
+        <w:rPr>
+          <w:noProof/>
+        </w:rPr>
+        <w:drawing>
+          <wp:inline distT="0" distB="0" distL="0" distR="0" wp14:anchorId="5B97F1F9" wp14:editId="5C0C4AE7">
+            <wp:extent cx="1861998" cy="1800225"/>
+            <wp:effectExtent l="190500" t="190500" r="195580" b="180975"/>
+            <wp:docPr id="13" name="Imagen 13"/>
+            <wp:cNvGraphicFramePr>
+              <a:graphicFrameLocks xmlns:a="http://schemas.openxmlformats.org/drawingml/2006/main" noChangeAspect="1"/>
+            </wp:cNvGraphicFramePr>
+            <a:graphic xmlns:a="http://schemas.openxmlformats.org/drawingml/2006/main">
+              <a:graphicData uri="http://schemas.openxmlformats.org/drawingml/2006/picture">
+                <pic:pic xmlns:pic="http://schemas.openxmlformats.org/drawingml/2006/picture">
+                  <pic:nvPicPr>
+                    <pic:cNvPr id="1" name=""/>
+                    <pic:cNvPicPr/>
+                  </pic:nvPicPr>
+                  <pic:blipFill>
+                    <a:blip r:embed="rId19"/>
+                    <a:stretch>
+                      <a:fillRect/>
+                    </a:stretch>
+                  </pic:blipFill>
+                  <pic:spPr>
+                    <a:xfrm>
+                      <a:off x="0" y="0"/>
+                      <a:ext cx="1893674" cy="1830850"/>
+                    </a:xfrm>
+                    <a:prstGeom prst="rect">
+                      <a:avLst/>
+                    </a:prstGeom>
+                    <a:ln>
+                      <a:noFill/>
+                    </a:ln>
+                    <a:effectLst>
+                      <a:outerShdw blurRad="190500" algn="tl" rotWithShape="0">
+                        <a:srgbClr val="000000">
+                          <a:alpha val="70000"/>
+                        </a:srgbClr>
+                      </a:outerShdw>
+                    </a:effectLst>
+                  </pic:spPr>
+                </pic:pic>
+              </a:graphicData>
+            </a:graphic>
+          </wp:inline>
+        </w:drawing>
+      </w:r>
+    </w:p>
     <w:sectPr>
       <w:pgSz w:w="11906" w:h="16838"/>
       <w:pgMar w:top="1417" w:right="1701" w:bottom="1417" w:left="1701" w:header="708" w:footer="708" w:gutter="0"/>
@@ -642,6 +1743,95 @@
 <file path=word/numbering.xml><?xml version="1.0" encoding="utf-8"?>
 <w:numbering xmlns:wpc="http://schemas.microsoft.com/office/word/2010/wordprocessingCanvas" xmlns:cx="http://schemas.microsoft.com/office/drawing/2014/chartex" xmlns:cx1="http://schemas.microsoft.com/office/drawing/2015/9/8/chartex" xmlns:cx2="http://schemas.microsoft.com/office/drawing/2015/10/21/chartex" xmlns:cx3="http://schemas.microsoft.com/office/drawing/2016/5/9/chartex" xmlns:cx4="http://schemas.microsoft.com/office/drawing/2016/5/10/chartex" xmlns:cx5="http://schemas.microsoft.com/office/drawing/2016/5/11/chartex" xmlns:cx6="http://schemas.microsoft.com/office/drawing/2016/5/12/chartex" xmlns:cx7="http://schemas.microsoft.com/office/drawing/2016/5/13/chartex" xmlns:cx8="http://schemas.microsoft.com/office/drawing/2016/5/14/chartex" xmlns:mc="http://schemas.openxmlformats.org/markup-compatibility/2006" xmlns:aink="http://schemas.microsoft.com/office/drawing/2016/ink" xmlns:am3d="http://schemas.microsoft.com/office/drawing/2017/model3d" xmlns:o="urn:schemas-microsoft-com:office:office" xmlns:r="http://schemas.openxmlformats.org/officeDocument/2006/relationships" xmlns:m="http://schemas.openxmlformats.org/officeDocument/2006/math" xmlns:v="urn:schemas-microsoft-com:vml" xmlns:wp14="http://schemas.microsoft.com/office/word/2010/wordprocessingDrawing" xmlns:wp="http://schemas.openxmlformats.org/drawingml/2006/wordprocessingDrawing" xmlns:w10="urn:schemas-microsoft-com:office:word" xmlns:w="http://schemas.openxmlformats.org/wordprocessingml/2006/main" xmlns:w14="http://schemas.microsoft.com/office/word/2010/wordml" xmlns:w15="http://schemas.microsoft.com/office/word/2012/wordml" xmlns:w16cex="http://schemas.microsoft.com/office/word/2018/wordml/cex" xmlns:w16cid="http://schemas.microsoft.com/office/word/2016/wordml/cid" xmlns:w16="http://schemas.microsoft.com/office/word/2018/wordml" xmlns:w16se="http://schemas.microsoft.com/office/word/2015/wordml/symex" xmlns:wpg="http://schemas.microsoft.com/office/word/2010/wordprocessingGroup" xmlns:wpi="http://schemas.microsoft.com/office/word/2010/wordprocessingInk" xmlns:wne="http://schemas.microsoft.com/office/word/2006/wordml" xmlns:wps="http://schemas.microsoft.com/office/word/2010/wordprocessingShape" mc:Ignorable="w14 w15 w16se w16cid w16 w16cex wp14">
   <w:abstractNum w:abstractNumId="0" w15:restartNumberingAfterBreak="0">
+    <w:nsid w:val="597E7831"/>
+    <w:multiLevelType w:val="hybridMultilevel"/>
+    <w:tmpl w:val="861EC7D8"/>
+    <w:lvl w:ilvl="0" w:tplc="0C0A000F">
+      <w:start w:val="1"/>
+      <w:numFmt w:val="decimal"/>
+      <w:lvlText w:val="%1."/>
+      <w:lvlJc w:val="left"/>
+      <w:pPr>
+        <w:ind w:left="720" w:hanging="360"/>
+      </w:pPr>
+      <w:rPr>
+        <w:rFonts w:hint="default"/>
+      </w:rPr>
+    </w:lvl>
+    <w:lvl w:ilvl="1" w:tplc="0C0A0019" w:tentative="1">
+      <w:start w:val="1"/>
+      <w:numFmt w:val="lowerLetter"/>
+      <w:lvlText w:val="%2."/>
+      <w:lvlJc w:val="left"/>
+      <w:pPr>
+        <w:ind w:left="1440" w:hanging="360"/>
+      </w:pPr>
+    </w:lvl>
+    <w:lvl w:ilvl="2" w:tplc="0C0A001B" w:tentative="1">
+      <w:start w:val="1"/>
+      <w:numFmt w:val="lowerRoman"/>
+      <w:lvlText w:val="%3."/>
+      <w:lvlJc w:val="right"/>
+      <w:pPr>
+        <w:ind w:left="2160" w:hanging="180"/>
+      </w:pPr>
+    </w:lvl>
+    <w:lvl w:ilvl="3" w:tplc="0C0A000F" w:tentative="1">
+      <w:start w:val="1"/>
+      <w:numFmt w:val="decimal"/>
+      <w:lvlText w:val="%4."/>
+      <w:lvlJc w:val="left"/>
+      <w:pPr>
+        <w:ind w:left="2880" w:hanging="360"/>
+      </w:pPr>
+    </w:lvl>
+    <w:lvl w:ilvl="4" w:tplc="0C0A0019" w:tentative="1">
+      <w:start w:val="1"/>
+      <w:numFmt w:val="lowerLetter"/>
+      <w:lvlText w:val="%5."/>
+      <w:lvlJc w:val="left"/>
+      <w:pPr>
+        <w:ind w:left="3600" w:hanging="360"/>
+      </w:pPr>
+    </w:lvl>
+    <w:lvl w:ilvl="5" w:tplc="0C0A001B" w:tentative="1">
+      <w:start w:val="1"/>
+      <w:numFmt w:val="lowerRoman"/>
+      <w:lvlText w:val="%6."/>
+      <w:lvlJc w:val="right"/>
+      <w:pPr>
+        <w:ind w:left="4320" w:hanging="180"/>
+      </w:pPr>
+    </w:lvl>
+    <w:lvl w:ilvl="6" w:tplc="0C0A000F" w:tentative="1">
+      <w:start w:val="1"/>
+      <w:numFmt w:val="decimal"/>
+      <w:lvlText w:val="%7."/>
+      <w:lvlJc w:val="left"/>
+      <w:pPr>
+        <w:ind w:left="5040" w:hanging="360"/>
+      </w:pPr>
+    </w:lvl>
+    <w:lvl w:ilvl="7" w:tplc="0C0A0019" w:tentative="1">
+      <w:start w:val="1"/>
+      <w:numFmt w:val="lowerLetter"/>
+      <w:lvlText w:val="%8."/>
+      <w:lvlJc w:val="left"/>
+      <w:pPr>
+        <w:ind w:left="5760" w:hanging="360"/>
+      </w:pPr>
+    </w:lvl>
+    <w:lvl w:ilvl="8" w:tplc="0C0A001B" w:tentative="1">
+      <w:start w:val="1"/>
+      <w:numFmt w:val="lowerRoman"/>
+      <w:lvlText w:val="%9."/>
+      <w:lvlJc w:val="right"/>
+      <w:pPr>
+        <w:ind w:left="6480" w:hanging="180"/>
+      </w:pPr>
+    </w:lvl>
+  </w:abstractNum>
+  <w:abstractNum w:abstractNumId="1" w15:restartNumberingAfterBreak="0">
     <w:nsid w:val="6CC80C20"/>
     <w:multiLevelType w:val="hybridMultilevel"/>
     <w:tmpl w:val="D8BAEEF0"/>
@@ -755,6 +1945,9 @@
     </w:lvl>
   </w:abstractNum>
   <w:num w:numId="1">
+    <w:abstractNumId w:val="1"/>
+  </w:num>
+  <w:num w:numId="2">
     <w:abstractNumId w:val="0"/>
   </w:num>
 </w:numbering>
@@ -1550,4 +2743,16 @@
     </a:ext>
   </a:extLst>
 </a:theme>
+</file>
+
+<file path=customXml/item1.xml><?xml version="1.0" encoding="utf-8"?>
+<b:Sources xmlns:b="http://schemas.openxmlformats.org/officeDocument/2006/bibliography" xmlns="http://schemas.openxmlformats.org/officeDocument/2006/bibliography" SelectedStyle="\APASixthEditionOfficeOnline.xsl" StyleName="APA" Version="6"/>
+</file>
+
+<file path=customXml/itemProps1.xml><?xml version="1.0" encoding="utf-8"?>
+<ds:datastoreItem xmlns:ds="http://schemas.openxmlformats.org/officeDocument/2006/customXml" ds:itemID="{EC6F0B74-F38F-4D6B-95C4-67246AC75877}">
+  <ds:schemaRefs>
+    <ds:schemaRef ds:uri="http://schemas.openxmlformats.org/officeDocument/2006/bibliography"/>
+  </ds:schemaRefs>
+</ds:datastoreItem>
 </file>
</xml_diff>